<commit_message>
OMAEWA MO SHINDEIRU (Docs, modelos (RF17), Codigo (RF14))
</commit_message>
<xml_diff>
--- a/Docs/Documentación de cambios Iteración 3.docx
+++ b/Docs/Documentación de cambios Iteración 3.docx
@@ -74,7 +74,24 @@
         <w:t>.</w:t>
       </w:r>
       <w:r>
-        <w:t xml:space="preserve"> Por último, se creó relacionaron los ingredientes y los restaurantes, sin necesidad de que hubiera un producto de por medio (varios productos pueden pertenecer a varios restaurantes).</w:t>
+        <w:t xml:space="preserve"> </w:t>
+      </w:r>
+      <w:r>
+        <w:t>Además</w:t>
+      </w:r>
+      <w:r>
+        <w:t>, se creó relacionaron los ingredientes y los restaurantes, sin necesidad de que hubiera un producto de por medio (varios productos pueden pertenecer a varios restaurantes).</w:t>
+      </w:r>
+      <w:r>
+        <w:t xml:space="preserve"> Por último, para tener precisión en el registro de los pedidos se relacionaron los productos y los menús con los </w:t>
+      </w:r>
+      <w:proofErr w:type="spellStart"/>
+      <w:r>
+        <w:t>checkouts</w:t>
+      </w:r>
+      <w:proofErr w:type="spellEnd"/>
+      <w:r>
+        <w:t xml:space="preserve"> en una relación muchos a muchos.</w:t>
       </w:r>
     </w:p>
     <w:p>
@@ -151,7 +168,13 @@
         <w:t>aber un producto entre el restaurante y el nuevo ingrediente, lo que no funciona si algún restaurante decide dejar un ingrediente sin un producto asignado.</w:t>
       </w:r>
       <w:r>
-        <w:t xml:space="preserve"> Del mismo modo, con el modelo anterior no era posible determinar equivalencias entre productos o ingredientes, cosa que se corrigió.</w:t>
+        <w:t xml:space="preserve"> Del mismo modo, con el modelo anterior no era posible determinar equivalencias entre productos o ingredientes, cosa que se corrigió</w:t>
+      </w:r>
+      <w:r>
+        <w:t xml:space="preserve"> asignándole su correspondiente ‘categoría’ de equivalencia a cada ingrediente</w:t>
+      </w:r>
+      <w:r>
+        <w:t>.</w:t>
       </w:r>
       <w:r>
         <w:t xml:space="preserve"> </w:t>
@@ -160,7 +183,27 @@
         <w:t>También, a</w:t>
       </w:r>
       <w:r>
-        <w:t xml:space="preserve"> pesar de que el hecho de cambiar las relaciones sea pequeño en el UML, en el modelo relacional cuesta más trabajo puesto que el tipo de la relación obliga a crear nuevas tablas.</w:t>
+        <w:t xml:space="preserve"> pesar de que el hecho de cambiar</w:t>
+      </w:r>
+      <w:r>
+        <w:t xml:space="preserve"> o crear</w:t>
+      </w:r>
+      <w:r>
+        <w:t xml:space="preserve"> las relaciones sea pequeño en el UML, en el modelo relacional cuesta más trabajo puesto que el tipo de la relación obliga a crear nuevas tablas</w:t>
+      </w:r>
+      <w:r>
+        <w:t xml:space="preserve">, como es el caso de </w:t>
+      </w:r>
+      <w:proofErr w:type="spellStart"/>
+      <w:r>
+        <w:t>checkout</w:t>
+      </w:r>
+      <w:proofErr w:type="spellEnd"/>
+      <w:r>
+        <w:t xml:space="preserve"> con productos y menús</w:t>
+      </w:r>
+      <w:r>
+        <w:t>.</w:t>
       </w:r>
     </w:p>
     <w:p>
@@ -514,15 +557,7 @@
         <w:rPr>
           <w:noProof/>
         </w:rPr>
-        <w:t>Primero, se v</w:t>
-      </w:r>
-      <w:bookmarkStart w:id="0" w:name="_GoBack"/>
-      <w:bookmarkEnd w:id="0"/>
-      <w:r>
-        <w:rPr>
-          <w:noProof/>
-        </w:rPr>
-        <w:t xml:space="preserve">erifica la identidad del restaurante. Después </w:t>
+        <w:t xml:space="preserve">Primero, se verifica la identidad del restaurante. Después </w:t>
       </w:r>
       <w:r>
         <w:rPr>
@@ -618,7 +653,49 @@
         <w:rPr>
           <w:noProof/>
         </w:rPr>
-        <w:t>e que la orden contenga un menú, revisa la integridad de los productos escogidos, es decir, si son de diferentes categorías, porque un menú no tiene porductos de categorías iguales. Después, se busca si los escogidos son equivalentes con los productos originales del menú. Finalmente, si todo sale bien, se genera la orden de compra y se descuenta el producto de los invetarios de los restaurantes.</w:t>
+        <w:t xml:space="preserve">e que la orden contenga un menú, revisa la integridad de los productos escogidos, es decir, si son de diferentes categorías, porque un menú no tiene porductos de categorías iguales. Después, se busca si los escogidos son equivalentes con los productos originales del menú. Finalmente, si todo sale bien, se genera la orden de compra y </w:t>
+      </w:r>
+      <w:r>
+        <w:rPr>
+          <w:noProof/>
+        </w:rPr>
+        <w:t>el pedido ‘entra en espera’ esperando a que  se descuente</w:t>
+      </w:r>
+      <w:r>
+        <w:rPr>
+          <w:noProof/>
+        </w:rPr>
+        <w:t xml:space="preserve"> el producto de los inve</w:t>
+      </w:r>
+      <w:r>
+        <w:rPr>
+          <w:noProof/>
+        </w:rPr>
+        <w:t>n</w:t>
+      </w:r>
+      <w:r>
+        <w:rPr>
+          <w:noProof/>
+        </w:rPr>
+        <w:t>tarios de los restaurantes</w:t>
+      </w:r>
+      <w:r>
+        <w:rPr>
+          <w:noProof/>
+        </w:rPr>
+        <w:t xml:space="preserve"> </w:t>
+      </w:r>
+      <w:r>
+        <w:rPr>
+          <w:noProof/>
+        </w:rPr>
+        <w:t>(esto se soluciona en el otro requerimiento)</w:t>
+      </w:r>
+      <w:r>
+        <w:rPr>
+          <w:noProof/>
+        </w:rPr>
+        <w:t>.</w:t>
       </w:r>
     </w:p>
     <w:p>
@@ -687,9 +764,149 @@
         </w:rPr>
         <w:t xml:space="preserve"> se definieron en el punto anterior</w:t>
       </w:r>
+      <w:r>
+        <w:rPr>
+          <w:noProof/>
+        </w:rPr>
+        <w:t>. Se va a proceder de igual manera para cada orden, solamente que tod</w:t>
+      </w:r>
+      <w:r>
+        <w:rPr>
+          <w:noProof/>
+        </w:rPr>
+        <w:t>as se van a guardar bajo el mismo checkout para así tener una manera de cancelar todos en caso de que haya que cancelar (deben cancelarse todos los del pedido original).</w:t>
+      </w:r>
+    </w:p>
+    <w:p>
+      <w:pPr>
+        <w:rPr>
+          <w:noProof/>
+        </w:rPr>
+      </w:pPr>
+      <w:r>
+        <w:rPr>
+          <w:noProof/>
+        </w:rPr>
+        <w:drawing>
+          <wp:inline distT="0" distB="0" distL="0" distR="0" wp14:anchorId="4451407B" wp14:editId="692F1FFC">
+            <wp:extent cx="5400040" cy="619125"/>
+            <wp:effectExtent l="0" t="0" r="0" b="9525"/>
+            <wp:docPr id="9" name="Imagen 9"/>
+            <wp:cNvGraphicFramePr>
+              <a:graphicFrameLocks xmlns:a="http://schemas.openxmlformats.org/drawingml/2006/main" noChangeAspect="1"/>
+            </wp:cNvGraphicFramePr>
+            <a:graphic xmlns:a="http://schemas.openxmlformats.org/drawingml/2006/main">
+              <a:graphicData uri="http://schemas.openxmlformats.org/drawingml/2006/picture">
+                <pic:pic xmlns:pic="http://schemas.openxmlformats.org/drawingml/2006/picture">
+                  <pic:nvPicPr>
+                    <pic:cNvPr id="1" name=""/>
+                    <pic:cNvPicPr/>
+                  </pic:nvPicPr>
+                  <pic:blipFill>
+                    <a:blip r:embed="rId15"/>
+                    <a:stretch>
+                      <a:fillRect/>
+                    </a:stretch>
+                  </pic:blipFill>
+                  <pic:spPr>
+                    <a:xfrm>
+                      <a:off x="0" y="0"/>
+                      <a:ext cx="5400040" cy="619125"/>
+                    </a:xfrm>
+                    <a:prstGeom prst="rect">
+                      <a:avLst/>
+                    </a:prstGeom>
+                  </pic:spPr>
+                </pic:pic>
+              </a:graphicData>
+            </a:graphic>
+          </wp:inline>
+        </w:drawing>
+      </w:r>
+    </w:p>
+    <w:p>
+      <w:pPr>
+        <w:rPr>
+          <w:noProof/>
+        </w:rPr>
+      </w:pPr>
+      <w:r>
+        <w:rPr>
+          <w:noProof/>
+        </w:rPr>
+        <w:t xml:space="preserve">Como este requerimiento utiliza el RF10 de la itereación anterior, se explicará como funciona ésta. Cada pedido por mesa está guardado en un checkout, por lo que para servirlo basta con checkear que haya los suficientes productos de la orden en los restaurantes correspondientes, en caso de que todo salga bien, se marca como servido el checkout y se registra este tiempo. De lo contrario, se </w:t>
+      </w:r>
+      <w:r>
+        <w:rPr>
+          <w:noProof/>
+        </w:rPr>
+        <w:t>aborta la operación notificando en un mensaje de error y dejando el checkout de nuevo en estado de espera.</w:t>
+      </w:r>
+    </w:p>
+    <w:p>
+      <w:pPr>
+        <w:rPr>
+          <w:noProof/>
+        </w:rPr>
+      </w:pPr>
+      <w:r>
+        <w:rPr>
+          <w:noProof/>
+        </w:rPr>
+        <w:drawing>
+          <wp:inline distT="0" distB="0" distL="0" distR="0" wp14:anchorId="125DE07F" wp14:editId="440AE263">
+            <wp:extent cx="5400040" cy="588645"/>
+            <wp:effectExtent l="0" t="0" r="0" b="1905"/>
+            <wp:docPr id="10" name="Imagen 10"/>
+            <wp:cNvGraphicFramePr>
+              <a:graphicFrameLocks xmlns:a="http://schemas.openxmlformats.org/drawingml/2006/main" noChangeAspect="1"/>
+            </wp:cNvGraphicFramePr>
+            <a:graphic xmlns:a="http://schemas.openxmlformats.org/drawingml/2006/main">
+              <a:graphicData uri="http://schemas.openxmlformats.org/drawingml/2006/picture">
+                <pic:pic xmlns:pic="http://schemas.openxmlformats.org/drawingml/2006/picture">
+                  <pic:nvPicPr>
+                    <pic:cNvPr id="1" name=""/>
+                    <pic:cNvPicPr/>
+                  </pic:nvPicPr>
+                  <pic:blipFill>
+                    <a:blip r:embed="rId16"/>
+                    <a:stretch>
+                      <a:fillRect/>
+                    </a:stretch>
+                  </pic:blipFill>
+                  <pic:spPr>
+                    <a:xfrm>
+                      <a:off x="0" y="0"/>
+                      <a:ext cx="5400040" cy="588645"/>
+                    </a:xfrm>
+                    <a:prstGeom prst="rect">
+                      <a:avLst/>
+                    </a:prstGeom>
+                  </pic:spPr>
+                </pic:pic>
+              </a:graphicData>
+            </a:graphic>
+          </wp:inline>
+        </w:drawing>
+      </w:r>
+    </w:p>
+    <w:p>
+      <w:pPr>
+        <w:rPr>
+          <w:noProof/>
+        </w:rPr>
+      </w:pPr>
+      <w:r>
+        <w:rPr>
+          <w:noProof/>
+        </w:rPr>
+        <w:t>A la hora de cancelar un pedido, se elimina la orden correspondiente y todos los productos y menús que hacían parte de ella. Por supuesto antes de eso se verifica que el pedido no haya sido servido. Como antes de servirlo no se modifican ni se reservan los inventarios de los restaurantes, no es necesario corregir ningún dato relacionado.</w:t>
+      </w:r>
+      <w:bookmarkStart w:id="0" w:name="_GoBack"/>
+      <w:bookmarkEnd w:id="0"/>
     </w:p>
     <w:sectPr>
-      <w:headerReference w:type="first" r:id="rId15"/>
+      <w:headerReference w:type="first" r:id="rId17"/>
       <w:pgSz w:w="11906" w:h="16838"/>
       <w:pgMar w:top="1417" w:right="1701" w:bottom="1417" w:left="1701" w:header="708" w:footer="794" w:gutter="0"/>
       <w:cols w:space="708"/>

</xml_diff>